<commit_message>
Lab 5 seems fine
</commit_message>
<xml_diff>
--- a/lab2/lab 2 Rep.docx
+++ b/lab2/lab 2 Rep.docx
@@ -4,568 +4,695 @@
   <w:body>
     <w:p>
       <w:pPr>
-        <w:pStyle w:val="Textbody"/>
-        <w:jc w:val="center"/>
-        <w:rPr>
-          <w:rFonts w:cs="Times New Roman"/>
-          <w:szCs w:val="28"/>
-        </w:rPr>
-      </w:pPr>
-      <w:r>
-        <w:rPr>
-          <w:rFonts w:cs="Times New Roman"/>
-          <w:szCs w:val="28"/>
-        </w:rPr>
-        <w:t>Санкт-Петербургский политехнический университет</w:t>
-      </w:r>
-      <w:r>
-        <w:rPr>
-          <w:rFonts w:cs="Times New Roman"/>
-          <w:szCs w:val="28"/>
-        </w:rPr>
-        <w:t xml:space="preserve"> им. Петра Великого</w:t>
-      </w:r>
-    </w:p>
-    <w:p>
-      <w:pPr>
-        <w:pStyle w:val="Textbody"/>
-        <w:jc w:val="center"/>
-        <w:rPr>
-          <w:rFonts w:cs="Times New Roman"/>
-          <w:szCs w:val="28"/>
-        </w:rPr>
-      </w:pPr>
-      <w:r>
-        <w:rPr>
-          <w:rFonts w:cs="Times New Roman"/>
-          <w:szCs w:val="28"/>
+        <w:shd w:val="clear" w:color="auto" w:fill="FFFFFF" w:themeFill="background1"/>
+        <w:jc w:val="center"/>
+        <w:rPr>
+          <w:sz w:val="24"/>
+          <w:szCs w:val="24"/>
+        </w:rPr>
+      </w:pPr>
+      <w:r>
+        <w:rPr>
+          <w:sz w:val="24"/>
+          <w:szCs w:val="24"/>
+        </w:rPr>
+        <w:t>Санкт-Петербургский политехнический университет Петра Великого</w:t>
+      </w:r>
+    </w:p>
+    <w:p>
+      <w:pPr>
+        <w:shd w:val="clear" w:color="auto" w:fill="FFFFFF" w:themeFill="background1"/>
+        <w:jc w:val="center"/>
+        <w:rPr>
+          <w:sz w:val="24"/>
+          <w:szCs w:val="24"/>
+        </w:rPr>
+      </w:pPr>
+      <w:r>
+        <w:rPr>
+          <w:sz w:val="24"/>
+          <w:szCs w:val="24"/>
+        </w:rPr>
+        <w:t>Институт компьютерных наук и технологий</w:t>
+      </w:r>
+    </w:p>
+    <w:p>
+      <w:pPr>
+        <w:shd w:val="clear" w:color="auto" w:fill="FFFFFF" w:themeFill="background1"/>
+        <w:jc w:val="center"/>
+        <w:rPr>
+          <w:sz w:val="24"/>
+          <w:szCs w:val="24"/>
+        </w:rPr>
+      </w:pPr>
+      <w:r>
+        <w:rPr>
+          <w:sz w:val="24"/>
+          <w:szCs w:val="24"/>
         </w:rPr>
         <w:t>Кафедра компьютерных систем и программных технологий</w:t>
       </w:r>
     </w:p>
     <w:p>
       <w:pPr>
-        <w:pStyle w:val="Textbody"/>
-        <w:jc w:val="center"/>
-        <w:rPr>
-          <w:rFonts w:cs="Times New Roman"/>
-          <w:szCs w:val="28"/>
-        </w:rPr>
-      </w:pPr>
-    </w:p>
-    <w:p>
-      <w:pPr>
-        <w:pStyle w:val="Textbody"/>
-        <w:jc w:val="center"/>
-        <w:rPr>
-          <w:rFonts w:cs="Times New Roman"/>
-          <w:szCs w:val="28"/>
-        </w:rPr>
-      </w:pPr>
-    </w:p>
-    <w:p>
-      <w:pPr>
-        <w:pStyle w:val="Textbody"/>
-        <w:jc w:val="center"/>
-        <w:rPr>
-          <w:rFonts w:cs="Times New Roman"/>
-          <w:szCs w:val="28"/>
-        </w:rPr>
-      </w:pPr>
-    </w:p>
-    <w:p>
-      <w:pPr>
-        <w:pStyle w:val="Textbody"/>
-        <w:jc w:val="center"/>
-        <w:rPr>
-          <w:rFonts w:cs="Times New Roman"/>
-          <w:szCs w:val="28"/>
-        </w:rPr>
-      </w:pPr>
-    </w:p>
-    <w:p>
-      <w:pPr>
-        <w:pStyle w:val="Textbody"/>
-        <w:rPr>
-          <w:rFonts w:cs="Times New Roman"/>
-          <w:szCs w:val="28"/>
-        </w:rPr>
-      </w:pPr>
-    </w:p>
-    <w:p>
-      <w:pPr>
-        <w:pStyle w:val="Textbody"/>
-        <w:jc w:val="center"/>
-        <w:rPr>
-          <w:rFonts w:cs="Times New Roman"/>
-          <w:szCs w:val="28"/>
-        </w:rPr>
-      </w:pPr>
-    </w:p>
-    <w:p>
-      <w:pPr>
-        <w:pStyle w:val="Textbody"/>
-        <w:jc w:val="center"/>
-        <w:rPr>
-          <w:rFonts w:cs="Times New Roman"/>
-          <w:szCs w:val="28"/>
-        </w:rPr>
-      </w:pPr>
-    </w:p>
-    <w:p>
-      <w:pPr>
-        <w:pStyle w:val="Textbody"/>
-        <w:jc w:val="center"/>
-        <w:rPr>
-          <w:rFonts w:cs="Times New Roman"/>
+        <w:shd w:val="clear" w:color="auto" w:fill="FFFFFF" w:themeFill="background1"/>
+        <w:jc w:val="center"/>
+        <w:rPr>
+          <w:sz w:val="24"/>
+          <w:szCs w:val="24"/>
+        </w:rPr>
+      </w:pPr>
+    </w:p>
+    <w:p>
+      <w:pPr>
+        <w:shd w:val="clear" w:color="auto" w:fill="FFFFFF" w:themeFill="background1"/>
+        <w:jc w:val="center"/>
+        <w:rPr>
+          <w:sz w:val="24"/>
+          <w:szCs w:val="24"/>
+        </w:rPr>
+      </w:pPr>
+    </w:p>
+    <w:p>
+      <w:pPr>
+        <w:shd w:val="clear" w:color="auto" w:fill="FFFFFF" w:themeFill="background1"/>
+        <w:jc w:val="center"/>
+        <w:rPr>
+          <w:sz w:val="24"/>
+          <w:szCs w:val="24"/>
+        </w:rPr>
+      </w:pPr>
+    </w:p>
+    <w:p>
+      <w:pPr>
+        <w:shd w:val="clear" w:color="auto" w:fill="FFFFFF" w:themeFill="background1"/>
+        <w:jc w:val="center"/>
+        <w:rPr>
+          <w:sz w:val="24"/>
+          <w:szCs w:val="24"/>
+        </w:rPr>
+      </w:pPr>
+    </w:p>
+    <w:p>
+      <w:pPr>
+        <w:shd w:val="clear" w:color="auto" w:fill="FFFFFF" w:themeFill="background1"/>
+        <w:jc w:val="center"/>
+        <w:rPr>
+          <w:sz w:val="24"/>
+          <w:szCs w:val="24"/>
+        </w:rPr>
+      </w:pPr>
+    </w:p>
+    <w:p>
+      <w:pPr>
+        <w:shd w:val="clear" w:color="auto" w:fill="FFFFFF" w:themeFill="background1"/>
+        <w:jc w:val="center"/>
+        <w:rPr>
+          <w:sz w:val="24"/>
+          <w:szCs w:val="24"/>
+        </w:rPr>
+      </w:pPr>
+    </w:p>
+    <w:p>
+      <w:pPr>
+        <w:shd w:val="clear" w:color="auto" w:fill="FFFFFF" w:themeFill="background1"/>
+        <w:jc w:val="center"/>
+        <w:rPr>
+          <w:sz w:val="24"/>
+          <w:szCs w:val="24"/>
+        </w:rPr>
+      </w:pPr>
+    </w:p>
+    <w:p>
+      <w:pPr>
+        <w:shd w:val="clear" w:color="auto" w:fill="FFFFFF" w:themeFill="background1"/>
+        <w:jc w:val="center"/>
+        <w:rPr>
+          <w:sz w:val="24"/>
+          <w:szCs w:val="24"/>
+        </w:rPr>
+      </w:pPr>
+    </w:p>
+    <w:p>
+      <w:pPr>
+        <w:shd w:val="clear" w:color="auto" w:fill="FFFFFF" w:themeFill="background1"/>
+        <w:jc w:val="center"/>
+        <w:rPr>
+          <w:sz w:val="24"/>
+          <w:szCs w:val="24"/>
+        </w:rPr>
+      </w:pPr>
+    </w:p>
+    <w:p>
+      <w:pPr>
+        <w:shd w:val="clear" w:color="auto" w:fill="FFFFFF" w:themeFill="background1"/>
+        <w:jc w:val="center"/>
+        <w:rPr>
+          <w:sz w:val="24"/>
+          <w:szCs w:val="24"/>
+        </w:rPr>
+      </w:pPr>
+    </w:p>
+    <w:p>
+      <w:pPr>
+        <w:shd w:val="clear" w:color="auto" w:fill="FFFFFF" w:themeFill="background1"/>
+        <w:jc w:val="center"/>
+        <w:rPr>
+          <w:sz w:val="24"/>
+          <w:szCs w:val="24"/>
+        </w:rPr>
+      </w:pPr>
+    </w:p>
+    <w:p>
+      <w:pPr>
+        <w:shd w:val="clear" w:color="auto" w:fill="FFFFFF" w:themeFill="background1"/>
+        <w:jc w:val="center"/>
+        <w:rPr>
+          <w:sz w:val="24"/>
+          <w:szCs w:val="24"/>
+        </w:rPr>
+      </w:pPr>
+    </w:p>
+    <w:p>
+      <w:pPr>
+        <w:shd w:val="clear" w:color="auto" w:fill="FFFFFF" w:themeFill="background1"/>
+        <w:jc w:val="center"/>
+        <w:rPr>
+          <w:sz w:val="24"/>
+          <w:szCs w:val="24"/>
+        </w:rPr>
+      </w:pPr>
+    </w:p>
+    <w:p>
+      <w:pPr>
+        <w:shd w:val="clear" w:color="auto" w:fill="FFFFFF" w:themeFill="background1"/>
+        <w:jc w:val="center"/>
+        <w:rPr>
+          <w:sz w:val="24"/>
+          <w:szCs w:val="24"/>
+        </w:rPr>
+      </w:pPr>
+    </w:p>
+    <w:p>
+      <w:pPr>
+        <w:shd w:val="clear" w:color="auto" w:fill="FFFFFF" w:themeFill="background1"/>
+        <w:jc w:val="center"/>
+        <w:rPr>
+          <w:sz w:val="24"/>
+          <w:szCs w:val="24"/>
+        </w:rPr>
+      </w:pPr>
+    </w:p>
+    <w:p>
+      <w:pPr>
+        <w:shd w:val="clear" w:color="auto" w:fill="FFFFFF" w:themeFill="background1"/>
+        <w:jc w:val="center"/>
+        <w:rPr>
+          <w:sz w:val="24"/>
+          <w:szCs w:val="24"/>
+        </w:rPr>
+      </w:pPr>
+    </w:p>
+    <w:p>
+      <w:pPr>
+        <w:shd w:val="clear" w:color="auto" w:fill="FFFFFF" w:themeFill="background1"/>
+        <w:jc w:val="center"/>
+        <w:rPr>
           <w:b/>
-          <w:bCs/>
-          <w:szCs w:val="28"/>
-        </w:rPr>
-      </w:pPr>
-      <w:r>
-        <w:rPr>
-          <w:rFonts w:cs="Times New Roman"/>
+          <w:sz w:val="24"/>
+          <w:szCs w:val="24"/>
+        </w:rPr>
+      </w:pPr>
+      <w:r>
+        <w:rPr>
           <w:b/>
-          <w:bCs/>
-          <w:szCs w:val="28"/>
-        </w:rPr>
-        <w:t>Отчёт по лабораторной работе</w:t>
-      </w:r>
-      <w:r>
-        <w:rPr>
-          <w:rFonts w:cs="Times New Roman"/>
+          <w:sz w:val="24"/>
+          <w:szCs w:val="24"/>
+        </w:rPr>
+        <w:t>Отчёт по лабораторной работе №</w:t>
+      </w:r>
+      <w:r>
+        <w:rPr>
           <w:b/>
-          <w:bCs/>
-          <w:szCs w:val="28"/>
-        </w:rPr>
-        <w:t xml:space="preserve"> №</w:t>
-      </w:r>
-      <w:r>
-        <w:rPr>
-          <w:rFonts w:cs="Times New Roman"/>
-          <w:b/>
-          <w:bCs/>
-          <w:szCs w:val="28"/>
+          <w:sz w:val="24"/>
+          <w:szCs w:val="24"/>
         </w:rPr>
         <w:t>2</w:t>
       </w:r>
     </w:p>
     <w:p>
       <w:pPr>
-        <w:pStyle w:val="Textbody"/>
-        <w:jc w:val="center"/>
-        <w:rPr>
-          <w:rFonts w:cs="Times New Roman"/>
-          <w:szCs w:val="28"/>
-        </w:rPr>
-      </w:pPr>
-      <w:r>
-        <w:rPr>
-          <w:rFonts w:cs="Times New Roman"/>
-          <w:b/>
-          <w:bCs/>
-          <w:szCs w:val="28"/>
-        </w:rPr>
-        <w:t>Дисциплина</w:t>
-      </w:r>
-      <w:r>
-        <w:rPr>
-          <w:rFonts w:cs="Times New Roman"/>
-          <w:szCs w:val="28"/>
-        </w:rPr>
-        <w:t xml:space="preserve">: </w:t>
-      </w:r>
-      <w:r>
-        <w:rPr>
-          <w:color w:val="000000"/>
-          <w:szCs w:val="28"/>
-        </w:rPr>
-        <w:t>Базы данных</w:t>
-      </w:r>
-    </w:p>
-    <w:p>
-      <w:pPr>
-        <w:pStyle w:val="Heading1"/>
-        <w:keepNext/>
-        <w:shd w:val="clear" w:color="auto" w:fill="FFFFFF"/>
-        <w:spacing w:before="36" w:beforeAutospacing="0" w:after="120" w:afterAutospacing="0"/>
-        <w:ind w:left="-216" w:right="240"/>
-        <w:jc w:val="center"/>
-        <w:rPr>
-          <w:b w:val="0"/>
-          <w:color w:val="000000"/>
-          <w:spacing w:val="-4"/>
-          <w:sz w:val="28"/>
-          <w:szCs w:val="28"/>
-        </w:rPr>
-      </w:pPr>
-      <w:r>
-        <w:rPr>
-          <w:b w:val="0"/>
-          <w:color w:val="000000"/>
-          <w:spacing w:val="-4"/>
-          <w:sz w:val="28"/>
-          <w:szCs w:val="28"/>
+        <w:pStyle w:val="NoSpacing"/>
+        <w:shd w:val="clear" w:color="auto" w:fill="FFFFFF" w:themeFill="background1"/>
+        <w:spacing w:line="240" w:lineRule="auto"/>
+        <w:jc w:val="center"/>
+        <w:rPr>
+          <w:rFonts w:ascii="Times New Roman" w:hAnsi="Times New Roman" w:cs="Times New Roman"/>
+          <w:color w:val="auto"/>
+          <w:szCs w:val="24"/>
+          <w:lang w:val="ru-RU"/>
+        </w:rPr>
+      </w:pPr>
+      <w:r>
+        <w:rPr>
+          <w:rFonts w:ascii="Times New Roman" w:hAnsi="Times New Roman" w:cs="Times New Roman"/>
+          <w:color w:val="auto"/>
+          <w:szCs w:val="24"/>
+          <w:lang w:val="ru-RU"/>
+        </w:rPr>
+        <w:t>«</w:t>
+      </w:r>
+      <w:r>
+        <w:rPr>
+          <w:rFonts w:ascii="Times New Roman" w:hAnsi="Times New Roman" w:cs="Times New Roman"/>
+          <w:color w:val="auto"/>
+          <w:szCs w:val="24"/>
+          <w:lang w:val="ru-RU"/>
         </w:rPr>
         <w:t>Разработка структуры и нормализация БД</w:t>
       </w:r>
-      <w:r>
-        <w:rPr>
-          <w:b w:val="0"/>
-          <w:bCs w:val="0"/>
-          <w:color w:val="000000"/>
-          <w:spacing w:val="-4"/>
-          <w:sz w:val="28"/>
-          <w:szCs w:val="28"/>
-        </w:rPr>
-        <w:t>.</w:t>
-      </w:r>
-    </w:p>
-    <w:p>
-      <w:pPr>
-        <w:keepNext/>
-        <w:shd w:val="clear" w:color="auto" w:fill="FFFFFF"/>
-        <w:spacing w:before="36" w:after="120"/>
-        <w:ind w:left="-216" w:right="240"/>
-        <w:outlineLvl w:val="0"/>
-        <w:rPr>
-          <w:rFonts w:ascii="Arial" w:hAnsi="Arial" w:cs="Arial"/>
-          <w:b/>
-          <w:bCs/>
-          <w:color w:val="000000"/>
-          <w:spacing w:val="-4"/>
-          <w:kern w:val="36"/>
-          <w:sz w:val="23"/>
-          <w:szCs w:val="23"/>
-        </w:rPr>
-      </w:pPr>
-    </w:p>
-    <w:p>
-      <w:pPr>
-        <w:pStyle w:val="Textbody"/>
-        <w:jc w:val="center"/>
-        <w:rPr>
-          <w:rFonts w:cs="Times New Roman"/>
-          <w:szCs w:val="28"/>
-        </w:rPr>
-      </w:pPr>
-    </w:p>
-    <w:p>
-      <w:pPr>
-        <w:pStyle w:val="Textbody"/>
-        <w:jc w:val="center"/>
-        <w:rPr>
-          <w:rFonts w:cs="Times New Roman"/>
-          <w:szCs w:val="28"/>
-        </w:rPr>
-      </w:pPr>
-    </w:p>
-    <w:p>
-      <w:pPr>
-        <w:pStyle w:val="Textbody"/>
-        <w:jc w:val="center"/>
-        <w:rPr>
-          <w:rFonts w:cs="Times New Roman"/>
-          <w:szCs w:val="28"/>
-        </w:rPr>
-      </w:pPr>
-    </w:p>
-    <w:p>
-      <w:pPr>
-        <w:pStyle w:val="Textbody"/>
-        <w:jc w:val="center"/>
-        <w:rPr>
-          <w:rFonts w:cs="Times New Roman"/>
-          <w:szCs w:val="28"/>
-        </w:rPr>
-      </w:pPr>
-    </w:p>
-    <w:p>
-      <w:pPr>
-        <w:pStyle w:val="Textbody"/>
-        <w:jc w:val="center"/>
-        <w:rPr>
-          <w:rFonts w:cs="Times New Roman"/>
-          <w:szCs w:val="28"/>
-        </w:rPr>
-      </w:pPr>
-    </w:p>
-    <w:p>
-      <w:pPr>
-        <w:pStyle w:val="Textbody"/>
-        <w:rPr>
-          <w:rFonts w:cs="Times New Roman"/>
-          <w:szCs w:val="28"/>
-        </w:rPr>
-      </w:pPr>
-    </w:p>
-    <w:p>
-      <w:pPr>
-        <w:pStyle w:val="Textbody"/>
-        <w:jc w:val="center"/>
-        <w:rPr>
-          <w:rFonts w:cs="Times New Roman"/>
-          <w:szCs w:val="28"/>
-        </w:rPr>
-      </w:pPr>
-    </w:p>
-    <w:p>
-      <w:pPr>
-        <w:pStyle w:val="Textbody"/>
-        <w:tabs>
-          <w:tab w:val="left" w:pos="5217"/>
-          <w:tab w:val="left" w:pos="6908"/>
-          <w:tab w:val="left" w:pos="7208"/>
-        </w:tabs>
-        <w:spacing w:line="240" w:lineRule="auto"/>
-        <w:ind w:left="567"/>
-        <w:rPr>
-          <w:rFonts w:cs="Times New Roman"/>
-          <w:szCs w:val="28"/>
-        </w:rPr>
-      </w:pPr>
-      <w:r>
-        <w:rPr>
-          <w:rFonts w:cs="Times New Roman"/>
-          <w:szCs w:val="28"/>
-        </w:rPr>
-        <w:t>Выполнил студент гр. 4</w:t>
-      </w:r>
-      <w:r>
-        <w:rPr>
-          <w:rFonts w:cs="Times New Roman"/>
-          <w:szCs w:val="28"/>
-        </w:rPr>
-        <w:t xml:space="preserve">3501/3 </w:t>
-      </w:r>
-      <w:r>
-        <w:rPr>
-          <w:rFonts w:cs="Times New Roman"/>
-          <w:szCs w:val="28"/>
+      <w:bookmarkStart w:id="0" w:name="_GoBack"/>
+      <w:bookmarkEnd w:id="0"/>
+      <w:r>
+        <w:rPr>
+          <w:rFonts w:ascii="Times New Roman" w:hAnsi="Times New Roman" w:cs="Times New Roman"/>
+          <w:color w:val="auto"/>
+          <w:szCs w:val="24"/>
+          <w:lang w:val="ru-RU"/>
+        </w:rPr>
+        <w:t>»</w:t>
+      </w:r>
+    </w:p>
+    <w:p>
+      <w:pPr>
+        <w:shd w:val="clear" w:color="auto" w:fill="FFFFFF" w:themeFill="background1"/>
+        <w:jc w:val="center"/>
+        <w:rPr>
+          <w:sz w:val="24"/>
+          <w:szCs w:val="24"/>
+        </w:rPr>
+      </w:pPr>
+    </w:p>
+    <w:p>
+      <w:pPr>
+        <w:shd w:val="clear" w:color="auto" w:fill="FFFFFF" w:themeFill="background1"/>
+        <w:jc w:val="center"/>
+        <w:rPr>
+          <w:sz w:val="24"/>
+          <w:szCs w:val="24"/>
+        </w:rPr>
+      </w:pPr>
+    </w:p>
+    <w:p>
+      <w:pPr>
+        <w:shd w:val="clear" w:color="auto" w:fill="FFFFFF" w:themeFill="background1"/>
+        <w:jc w:val="center"/>
+        <w:rPr>
+          <w:sz w:val="24"/>
+          <w:szCs w:val="24"/>
+        </w:rPr>
+      </w:pPr>
+    </w:p>
+    <w:p>
+      <w:pPr>
+        <w:shd w:val="clear" w:color="auto" w:fill="FFFFFF" w:themeFill="background1"/>
+        <w:jc w:val="center"/>
+        <w:rPr>
+          <w:sz w:val="24"/>
+          <w:szCs w:val="24"/>
+        </w:rPr>
+      </w:pPr>
+    </w:p>
+    <w:p>
+      <w:pPr>
+        <w:shd w:val="clear" w:color="auto" w:fill="FFFFFF" w:themeFill="background1"/>
+        <w:jc w:val="center"/>
+        <w:rPr>
+          <w:sz w:val="24"/>
+          <w:szCs w:val="24"/>
+        </w:rPr>
+      </w:pPr>
+    </w:p>
+    <w:p>
+      <w:pPr>
+        <w:shd w:val="clear" w:color="auto" w:fill="FFFFFF" w:themeFill="background1"/>
+        <w:jc w:val="center"/>
+        <w:rPr>
+          <w:sz w:val="24"/>
+          <w:szCs w:val="24"/>
+        </w:rPr>
+      </w:pPr>
+    </w:p>
+    <w:p>
+      <w:pPr>
+        <w:shd w:val="clear" w:color="auto" w:fill="FFFFFF" w:themeFill="background1"/>
+        <w:jc w:val="center"/>
+        <w:rPr>
+          <w:sz w:val="24"/>
+          <w:szCs w:val="24"/>
+        </w:rPr>
+      </w:pPr>
+    </w:p>
+    <w:p>
+      <w:pPr>
+        <w:shd w:val="clear" w:color="auto" w:fill="FFFFFF" w:themeFill="background1"/>
+        <w:jc w:val="center"/>
+        <w:rPr>
+          <w:sz w:val="24"/>
+          <w:szCs w:val="24"/>
+        </w:rPr>
+      </w:pPr>
+    </w:p>
+    <w:p>
+      <w:pPr>
+        <w:shd w:val="clear" w:color="auto" w:fill="FFFFFF" w:themeFill="background1"/>
+        <w:jc w:val="center"/>
+        <w:rPr>
+          <w:sz w:val="24"/>
+          <w:szCs w:val="24"/>
+        </w:rPr>
+      </w:pPr>
+    </w:p>
+    <w:p>
+      <w:pPr>
+        <w:shd w:val="clear" w:color="auto" w:fill="FFFFFF" w:themeFill="background1"/>
+        <w:jc w:val="center"/>
+        <w:rPr>
+          <w:sz w:val="24"/>
+          <w:szCs w:val="24"/>
+        </w:rPr>
+      </w:pPr>
+    </w:p>
+    <w:p>
+      <w:pPr>
+        <w:shd w:val="clear" w:color="auto" w:fill="FFFFFF" w:themeFill="background1"/>
+        <w:jc w:val="center"/>
+        <w:rPr>
+          <w:sz w:val="24"/>
+          <w:szCs w:val="24"/>
+        </w:rPr>
+      </w:pPr>
+    </w:p>
+    <w:p>
+      <w:pPr>
+        <w:shd w:val="clear" w:color="auto" w:fill="FFFFFF" w:themeFill="background1"/>
+        <w:jc w:val="center"/>
+        <w:rPr>
+          <w:sz w:val="24"/>
+          <w:szCs w:val="24"/>
+        </w:rPr>
+      </w:pPr>
+    </w:p>
+    <w:p>
+      <w:pPr>
+        <w:shd w:val="clear" w:color="auto" w:fill="FFFFFF" w:themeFill="background1"/>
+        <w:jc w:val="center"/>
+        <w:rPr>
+          <w:sz w:val="24"/>
+          <w:szCs w:val="24"/>
+        </w:rPr>
+      </w:pPr>
+    </w:p>
+    <w:p>
+      <w:pPr>
+        <w:shd w:val="clear" w:color="auto" w:fill="FFFFFF" w:themeFill="background1"/>
+        <w:rPr>
+          <w:sz w:val="24"/>
+          <w:szCs w:val="24"/>
+        </w:rPr>
+      </w:pPr>
+      <w:r>
+        <w:rPr>
+          <w:sz w:val="24"/>
+          <w:szCs w:val="24"/>
+        </w:rPr>
+        <w:t>Работу вы</w:t>
+      </w:r>
+      <w:r>
+        <w:rPr>
+          <w:sz w:val="24"/>
+          <w:szCs w:val="24"/>
+        </w:rPr>
+        <w:t>полнил студент группы №  43501/</w:t>
+      </w:r>
+      <w:r>
+        <w:rPr>
+          <w:sz w:val="24"/>
+          <w:szCs w:val="24"/>
+        </w:rPr>
+        <w:t>3</w:t>
+      </w:r>
+      <w:r>
+        <w:rPr>
+          <w:sz w:val="24"/>
+          <w:szCs w:val="24"/>
         </w:rPr>
         <w:tab/>
-      </w:r>
-      <w:r>
-        <w:rPr>
-          <w:rFonts w:cs="Times New Roman"/>
-          <w:szCs w:val="28"/>
+        <w:t xml:space="preserve">   </w:t>
+      </w:r>
+      <w:r>
+        <w:rPr>
+          <w:sz w:val="24"/>
+          <w:szCs w:val="24"/>
+        </w:rPr>
+        <w:t>___________________</w:t>
+      </w:r>
+      <w:r>
+        <w:rPr>
+          <w:sz w:val="24"/>
+          <w:szCs w:val="24"/>
+        </w:rPr>
+        <w:t xml:space="preserve">Анисимов </w:t>
+      </w:r>
+      <w:r>
+        <w:rPr>
+          <w:sz w:val="24"/>
+          <w:szCs w:val="24"/>
+        </w:rPr>
+        <w:t>А.А.</w:t>
+      </w:r>
+    </w:p>
+    <w:p>
+      <w:pPr>
+        <w:shd w:val="clear" w:color="auto" w:fill="FFFFFF" w:themeFill="background1"/>
+        <w:rPr>
+          <w:sz w:val="24"/>
+          <w:szCs w:val="24"/>
+        </w:rPr>
+      </w:pPr>
+      <w:r>
+        <w:rPr>
+          <w:sz w:val="24"/>
+          <w:szCs w:val="24"/>
+        </w:rPr>
+        <w:t>Работу принял</w:t>
+      </w:r>
+      <w:r>
+        <w:rPr>
+          <w:sz w:val="24"/>
+          <w:szCs w:val="24"/>
+        </w:rPr>
+        <w:t xml:space="preserve"> преподаватель </w:t>
+      </w:r>
+      <w:r>
+        <w:rPr>
+          <w:sz w:val="24"/>
+          <w:szCs w:val="24"/>
         </w:rPr>
         <w:tab/>
       </w:r>
       <w:r>
         <w:rPr>
-          <w:rFonts w:cs="Times New Roman"/>
-          <w:szCs w:val="28"/>
+          <w:sz w:val="24"/>
+          <w:szCs w:val="24"/>
+        </w:rPr>
+        <w:t xml:space="preserve">                           </w:t>
+      </w:r>
+      <w:r>
+        <w:rPr>
+          <w:sz w:val="24"/>
+          <w:szCs w:val="24"/>
+        </w:rPr>
+        <w:t>______________</w:t>
+      </w:r>
+      <w:r>
+        <w:rPr>
+          <w:sz w:val="24"/>
+          <w:szCs w:val="24"/>
+        </w:rPr>
+        <w:t>_____Мяснов А.В.</w:t>
+      </w:r>
+      <w:r>
+        <w:rPr>
+          <w:sz w:val="24"/>
+          <w:szCs w:val="24"/>
         </w:rPr>
         <w:tab/>
       </w:r>
-      <w:r>
-        <w:rPr>
-          <w:rFonts w:cs="Times New Roman"/>
-          <w:szCs w:val="28"/>
-        </w:rPr>
-        <w:t>Анисимов А.А.</w:t>
-      </w:r>
-      <w:r>
-        <w:rPr>
-          <w:rFonts w:cs="Times New Roman"/>
-          <w:szCs w:val="28"/>
-        </w:rPr>
-        <w:t xml:space="preserve"> </w:t>
-      </w:r>
-    </w:p>
-    <w:p>
-      <w:pPr>
-        <w:pStyle w:val="Textbody"/>
-        <w:tabs>
-          <w:tab w:val="left" w:pos="5217"/>
-          <w:tab w:val="left" w:pos="6908"/>
-          <w:tab w:val="left" w:pos="7208"/>
-        </w:tabs>
-        <w:spacing w:line="240" w:lineRule="auto"/>
-        <w:ind w:left="567"/>
-        <w:rPr>
-          <w:rFonts w:cs="Times New Roman"/>
-          <w:szCs w:val="28"/>
-        </w:rPr>
-      </w:pPr>
-      <w:r>
-        <w:rPr>
-          <w:rFonts w:cs="Times New Roman"/>
-          <w:szCs w:val="28"/>
-        </w:rPr>
-        <w:tab/>
-      </w:r>
-    </w:p>
-    <w:p>
-      <w:pPr>
-        <w:pStyle w:val="Textbody"/>
-        <w:tabs>
-          <w:tab w:val="left" w:pos="5217"/>
-          <w:tab w:val="left" w:pos="6908"/>
-          <w:tab w:val="left" w:pos="7208"/>
-        </w:tabs>
-        <w:spacing w:line="240" w:lineRule="auto"/>
-        <w:ind w:left="567"/>
-        <w:rPr>
-          <w:rFonts w:cs="Times New Roman"/>
-          <w:szCs w:val="28"/>
-        </w:rPr>
-      </w:pPr>
-      <w:r>
-        <w:rPr>
-          <w:rFonts w:cs="Times New Roman"/>
-          <w:szCs w:val="28"/>
-        </w:rPr>
-        <w:t>Преподаватель:</w:t>
-      </w:r>
-      <w:r>
-        <w:rPr>
-          <w:rFonts w:cs="Times New Roman"/>
-          <w:szCs w:val="28"/>
-        </w:rPr>
-        <w:tab/>
-      </w:r>
-      <w:r>
-        <w:rPr>
-          <w:rFonts w:cs="Times New Roman"/>
-          <w:szCs w:val="28"/>
-        </w:rPr>
-        <w:t xml:space="preserve"> </w:t>
-      </w:r>
-      <w:r>
-        <w:rPr>
-          <w:rFonts w:cs="Times New Roman"/>
-          <w:szCs w:val="28"/>
-        </w:rPr>
-        <w:tab/>
-      </w:r>
-      <w:r>
-        <w:rPr>
-          <w:rFonts w:cs="Times New Roman"/>
-          <w:szCs w:val="28"/>
-        </w:rPr>
-        <w:tab/>
-        <w:t>Мяснов А. В.</w:t>
-      </w:r>
-    </w:p>
-    <w:p>
-      <w:pPr>
-        <w:pStyle w:val="Textbody"/>
-        <w:tabs>
-          <w:tab w:val="left" w:pos="5217"/>
-          <w:tab w:val="left" w:pos="6908"/>
-          <w:tab w:val="left" w:pos="7208"/>
-        </w:tabs>
-        <w:spacing w:line="240" w:lineRule="auto"/>
-        <w:ind w:left="567"/>
-        <w:rPr>
-          <w:rFonts w:cs="Times New Roman"/>
-          <w:szCs w:val="28"/>
-        </w:rPr>
-      </w:pPr>
-      <w:r>
-        <w:rPr>
-          <w:rFonts w:cs="Times New Roman"/>
-          <w:szCs w:val="28"/>
-        </w:rPr>
-        <w:tab/>
-      </w:r>
-    </w:p>
-    <w:p>
-      <w:pPr>
-        <w:pStyle w:val="Textbody"/>
-        <w:ind w:left="1139"/>
-        <w:rPr>
-          <w:rFonts w:cs="Times New Roman"/>
-          <w:szCs w:val="28"/>
-        </w:rPr>
-      </w:pPr>
-    </w:p>
-    <w:p>
-      <w:pPr>
-        <w:pStyle w:val="Textbody"/>
-        <w:rPr>
-          <w:rFonts w:cs="Times New Roman"/>
-          <w:szCs w:val="28"/>
-        </w:rPr>
-      </w:pPr>
-    </w:p>
-    <w:p>
-      <w:pPr>
-        <w:pStyle w:val="Textbody"/>
-        <w:rPr>
-          <w:rFonts w:cs="Times New Roman"/>
-          <w:szCs w:val="28"/>
-        </w:rPr>
-      </w:pPr>
-    </w:p>
-    <w:p>
-      <w:pPr>
-        <w:pStyle w:val="Textbody"/>
-        <w:rPr>
-          <w:rFonts w:cs="Times New Roman"/>
-          <w:szCs w:val="28"/>
-        </w:rPr>
-      </w:pPr>
-    </w:p>
-    <w:p>
-      <w:pPr>
-        <w:pStyle w:val="Textbody"/>
-        <w:ind w:left="1139"/>
-        <w:rPr>
-          <w:rFonts w:cs="Times New Roman"/>
-          <w:szCs w:val="28"/>
-        </w:rPr>
-      </w:pPr>
-    </w:p>
-    <w:p>
-      <w:pPr>
-        <w:pStyle w:val="Textbody"/>
-        <w:ind w:left="1139"/>
-        <w:rPr>
-          <w:rFonts w:cs="Times New Roman"/>
-          <w:szCs w:val="28"/>
-        </w:rPr>
-      </w:pPr>
-    </w:p>
-    <w:p>
-      <w:pPr>
-        <w:pStyle w:val="Textbody"/>
-        <w:jc w:val="center"/>
-        <w:rPr>
-          <w:rFonts w:cs="Times New Roman"/>
-          <w:szCs w:val="28"/>
-        </w:rPr>
-      </w:pPr>
-      <w:r>
-        <w:rPr>
-          <w:rFonts w:cs="Times New Roman"/>
-          <w:szCs w:val="28"/>
+    </w:p>
+    <w:p>
+      <w:pPr>
+        <w:shd w:val="clear" w:color="auto" w:fill="FFFFFF" w:themeFill="background1"/>
+        <w:rPr>
+          <w:sz w:val="24"/>
+          <w:szCs w:val="24"/>
+        </w:rPr>
+      </w:pPr>
+    </w:p>
+    <w:p>
+      <w:pPr>
+        <w:shd w:val="clear" w:color="auto" w:fill="FFFFFF" w:themeFill="background1"/>
+        <w:rPr>
+          <w:sz w:val="24"/>
+          <w:szCs w:val="24"/>
+        </w:rPr>
+      </w:pPr>
+    </w:p>
+    <w:p>
+      <w:pPr>
+        <w:shd w:val="clear" w:color="auto" w:fill="FFFFFF" w:themeFill="background1"/>
+        <w:rPr>
+          <w:sz w:val="24"/>
+          <w:szCs w:val="24"/>
+        </w:rPr>
+      </w:pPr>
+    </w:p>
+    <w:p>
+      <w:pPr>
+        <w:shd w:val="clear" w:color="auto" w:fill="FFFFFF" w:themeFill="background1"/>
+        <w:rPr>
+          <w:sz w:val="24"/>
+          <w:szCs w:val="24"/>
+        </w:rPr>
+      </w:pPr>
+    </w:p>
+    <w:p>
+      <w:pPr>
+        <w:shd w:val="clear" w:color="auto" w:fill="FFFFFF" w:themeFill="background1"/>
+        <w:rPr>
+          <w:sz w:val="24"/>
+          <w:szCs w:val="24"/>
+        </w:rPr>
+      </w:pPr>
+    </w:p>
+    <w:p>
+      <w:pPr>
+        <w:shd w:val="clear" w:color="auto" w:fill="FFFFFF" w:themeFill="background1"/>
+        <w:rPr>
+          <w:sz w:val="24"/>
+          <w:szCs w:val="24"/>
+        </w:rPr>
+      </w:pPr>
+    </w:p>
+    <w:p>
+      <w:pPr>
+        <w:shd w:val="clear" w:color="auto" w:fill="FFFFFF" w:themeFill="background1"/>
+        <w:rPr>
+          <w:sz w:val="24"/>
+          <w:szCs w:val="24"/>
+        </w:rPr>
+      </w:pPr>
+    </w:p>
+    <w:p>
+      <w:pPr>
+        <w:shd w:val="clear" w:color="auto" w:fill="FFFFFF" w:themeFill="background1"/>
+        <w:rPr>
+          <w:sz w:val="24"/>
+          <w:szCs w:val="24"/>
+        </w:rPr>
+      </w:pPr>
+    </w:p>
+    <w:p>
+      <w:pPr>
+        <w:shd w:val="clear" w:color="auto" w:fill="FFFFFF" w:themeFill="background1"/>
+        <w:rPr>
+          <w:sz w:val="24"/>
+          <w:szCs w:val="24"/>
+        </w:rPr>
+      </w:pPr>
+    </w:p>
+    <w:p>
+      <w:pPr>
+        <w:shd w:val="clear" w:color="auto" w:fill="FFFFFF" w:themeFill="background1"/>
+        <w:rPr>
+          <w:sz w:val="24"/>
+          <w:szCs w:val="24"/>
+        </w:rPr>
+      </w:pPr>
+    </w:p>
+    <w:p>
+      <w:pPr>
+        <w:shd w:val="clear" w:color="auto" w:fill="FFFFFF" w:themeFill="background1"/>
+        <w:rPr>
+          <w:sz w:val="24"/>
+          <w:szCs w:val="24"/>
+        </w:rPr>
+      </w:pPr>
+    </w:p>
+    <w:p>
+      <w:pPr>
+        <w:shd w:val="clear" w:color="auto" w:fill="FFFFFF" w:themeFill="background1"/>
+        <w:rPr>
+          <w:sz w:val="24"/>
+          <w:szCs w:val="24"/>
+        </w:rPr>
+      </w:pPr>
+    </w:p>
+    <w:p>
+      <w:pPr>
+        <w:shd w:val="clear" w:color="auto" w:fill="FFFFFF" w:themeFill="background1"/>
+        <w:rPr>
+          <w:sz w:val="24"/>
+          <w:szCs w:val="24"/>
+        </w:rPr>
+      </w:pPr>
+    </w:p>
+    <w:p>
+      <w:pPr>
+        <w:shd w:val="clear" w:color="auto" w:fill="FFFFFF" w:themeFill="background1"/>
+        <w:rPr>
+          <w:sz w:val="24"/>
+          <w:szCs w:val="24"/>
+        </w:rPr>
+      </w:pPr>
+    </w:p>
+    <w:p>
+      <w:pPr>
+        <w:shd w:val="clear" w:color="auto" w:fill="FFFFFF" w:themeFill="background1"/>
+        <w:jc w:val="center"/>
+        <w:rPr>
+          <w:sz w:val="24"/>
+          <w:szCs w:val="24"/>
+        </w:rPr>
+      </w:pPr>
+      <w:r>
+        <w:rPr>
+          <w:sz w:val="24"/>
+          <w:szCs w:val="24"/>
         </w:rPr>
         <w:t>Санкт-Петербург</w:t>
       </w:r>
     </w:p>
     <w:p>
       <w:pPr>
-        <w:jc w:val="center"/>
-        <w:rPr>
-          <w:sz w:val="28"/>
-          <w:szCs w:val="28"/>
-        </w:rPr>
-      </w:pPr>
-      <w:r>
-        <w:rPr>
-          <w:sz w:val="28"/>
-          <w:szCs w:val="28"/>
+        <w:shd w:val="clear" w:color="auto" w:fill="FFFFFF" w:themeFill="background1"/>
+        <w:jc w:val="center"/>
+        <w:rPr>
+          <w:sz w:val="24"/>
+          <w:szCs w:val="24"/>
+        </w:rPr>
+      </w:pPr>
+      <w:r>
+        <w:rPr>
+          <w:sz w:val="24"/>
+          <w:szCs w:val="24"/>
         </w:rPr>
         <w:t>201</w:t>
       </w:r>
       <w:r>
         <w:rPr>
-          <w:sz w:val="28"/>
-          <w:szCs w:val="28"/>
+          <w:sz w:val="24"/>
+          <w:szCs w:val="24"/>
         </w:rPr>
         <w:t>6</w:t>
       </w:r>
@@ -1470,8 +1597,6 @@
         </w:rPr>
         <w:t>гарантировать целостность и расширяемость, избежать повреждения данных. Из недостатков можно отметить, что нормализованные базы данных теряют в удобстве и быстродействии.</w:t>
       </w:r>
-      <w:bookmarkStart w:id="0" w:name="_GoBack"/>
-      <w:bookmarkEnd w:id="0"/>
     </w:p>
     <w:sectPr>
       <w:pgSz w:w="11906" w:h="16838"/>
@@ -1920,7 +2045,7 @@
     <w:lsdException w:name="Table Grid" w:uiPriority="59"/>
     <w:lsdException w:name="Table Theme" w:semiHidden="1" w:unhideWhenUsed="1"/>
     <w:lsdException w:name="Placeholder Text" w:semiHidden="1"/>
-    <w:lsdException w:name="No Spacing" w:uiPriority="1" w:qFormat="1"/>
+    <w:lsdException w:name="No Spacing" w:uiPriority="0" w:qFormat="1"/>
     <w:lsdException w:name="Light Shading" w:uiPriority="60"/>
     <w:lsdException w:name="Light List" w:uiPriority="61"/>
     <w:lsdException w:name="Light Grid" w:uiPriority="62"/>
@@ -2337,6 +2462,23 @@
       <w:lang w:eastAsia="ru-RU"/>
     </w:rPr>
   </w:style>
+  <w:style w:type="paragraph" w:styleId="NoSpacing">
+    <w:name w:val="No Spacing"/>
+    <w:qFormat/>
+    <w:rsid w:val="00A850E6"/>
+    <w:pPr>
+      <w:widowControl w:val="0"/>
+      <w:suppressAutoHyphens/>
+      <w:spacing w:after="0" w:line="100" w:lineRule="atLeast"/>
+    </w:pPr>
+    <w:rPr>
+      <w:rFonts w:ascii="Liberation Serif" w:eastAsia="DejaVu Sans" w:hAnsi="Liberation Serif" w:cs="Mangal"/>
+      <w:color w:val="00000A"/>
+      <w:sz w:val="24"/>
+      <w:szCs w:val="21"/>
+      <w:lang w:val="en-US" w:eastAsia="hi-IN" w:bidi="hi-IN"/>
+    </w:rPr>
+  </w:style>
 </w:styles>
 </file>
 

</xml_diff>